<commit_message>
histogram equalization, histogram matching
</commit_message>
<xml_diff>
--- a/doc/README.docx
+++ b/doc/README.docx
@@ -12,20 +12,296 @@
       <w:r>
         <w:t xml:space="preserve"> file before build Project solution</w:t>
       </w:r>
+    </w:p>
+    <w:p>
+      <w:r>
+        <w:t>Image will be loaded on OpenGL window after using command.</w:t>
+      </w:r>
+    </w:p>
+    <w:p>
+      <w:r>
+        <w:t>Commands</w:t>
+      </w:r>
+    </w:p>
+    <w:p>
+      <w:pPr>
+        <w:pStyle w:val="a5"/>
+        <w:numPr>
+          <w:ilvl w:val="0"/>
+          <w:numId w:val="1"/>
+        </w:numPr>
+      </w:pPr>
+      <w:r>
+        <w:t xml:space="preserve">add </w:t>
+      </w:r>
+      <w:r>
+        <w:t>-</w:t>
+      </w:r>
+      <w:proofErr w:type="spellStart"/>
+      <w:r>
+        <w:t>i</w:t>
+      </w:r>
+      <w:proofErr w:type="spellEnd"/>
+      <w:r>
+        <w:t xml:space="preserve"> &lt;file name&gt; &lt;file name&gt; -o &lt;file name&gt;</w:t>
+      </w:r>
+    </w:p>
+    <w:p>
+      <w:pPr>
+        <w:pStyle w:val="a5"/>
+        <w:numPr>
+          <w:ilvl w:val="0"/>
+          <w:numId w:val="1"/>
+        </w:numPr>
+      </w:pPr>
+      <w:r>
+        <w:t xml:space="preserve">sub </w:t>
+      </w:r>
+      <w:r>
+        <w:t>-</w:t>
+      </w:r>
+      <w:proofErr w:type="spellStart"/>
+      <w:r>
+        <w:t>i</w:t>
+      </w:r>
+      <w:proofErr w:type="spellEnd"/>
+      <w:r>
+        <w:t xml:space="preserve"> &lt;file name&gt; &lt;file name&gt; -o &lt;file name&gt;</w:t>
+      </w:r>
+    </w:p>
+    <w:p>
+      <w:pPr>
+        <w:pStyle w:val="a5"/>
+        <w:numPr>
+          <w:ilvl w:val="0"/>
+          <w:numId w:val="1"/>
+        </w:numPr>
+      </w:pPr>
+      <w:proofErr w:type="spellStart"/>
+      <w:r>
+        <w:t>mul</w:t>
+      </w:r>
+      <w:proofErr w:type="spellEnd"/>
+      <w:r>
+        <w:t xml:space="preserve"> </w:t>
+      </w:r>
+      <w:r>
+        <w:t>-</w:t>
+      </w:r>
+      <w:proofErr w:type="spellStart"/>
+      <w:r>
+        <w:t>i</w:t>
+      </w:r>
+      <w:proofErr w:type="spellEnd"/>
+      <w:r>
+        <w:t xml:space="preserve"> &lt;file name&gt; &lt;file name&gt; -o &lt;file name&gt;</w:t>
+      </w:r>
+    </w:p>
+    <w:p>
+      <w:pPr>
+        <w:pStyle w:val="a5"/>
+        <w:numPr>
+          <w:ilvl w:val="0"/>
+          <w:numId w:val="1"/>
+        </w:numPr>
+      </w:pPr>
+      <w:proofErr w:type="spellStart"/>
+      <w:r>
+        <w:t>inv</w:t>
+      </w:r>
+      <w:proofErr w:type="spellEnd"/>
+      <w:r>
+        <w:t xml:space="preserve"> </w:t>
+      </w:r>
+      <w:r>
+        <w:t>-</w:t>
+      </w:r>
+      <w:proofErr w:type="spellStart"/>
+      <w:r>
+        <w:t>i</w:t>
+      </w:r>
+      <w:proofErr w:type="spellEnd"/>
+      <w:r>
+        <w:t xml:space="preserve"> &lt;file name&gt; -o &lt;file name&gt;</w:t>
+      </w:r>
+    </w:p>
+    <w:p>
+      <w:pPr>
+        <w:pStyle w:val="a5"/>
+        <w:numPr>
+          <w:ilvl w:val="0"/>
+          <w:numId w:val="1"/>
+        </w:numPr>
+      </w:pPr>
+      <w:r>
+        <w:t xml:space="preserve">log </w:t>
+      </w:r>
+      <w:r>
+        <w:t>-c</w:t>
+      </w:r>
+      <w:r>
+        <w:t xml:space="preserve"> &lt;float&gt; -b &lt;float&gt; -</w:t>
+      </w:r>
+      <w:proofErr w:type="spellStart"/>
+      <w:r>
+        <w:t>i</w:t>
+      </w:r>
+      <w:proofErr w:type="spellEnd"/>
+      <w:r>
+        <w:t xml:space="preserve"> &lt;file name&gt; -o &lt;file name&gt;</w:t>
+      </w:r>
+    </w:p>
+    <w:p>
+      <w:pPr>
+        <w:pStyle w:val="a5"/>
+        <w:numPr>
+          <w:ilvl w:val="1"/>
+          <w:numId w:val="1"/>
+        </w:numPr>
+      </w:pPr>
+      <w:r>
+        <w:t>default c is 1</w:t>
+      </w:r>
+    </w:p>
+    <w:p>
+      <w:pPr>
+        <w:pStyle w:val="a5"/>
+        <w:numPr>
+          <w:ilvl w:val="1"/>
+          <w:numId w:val="1"/>
+        </w:numPr>
+      </w:pPr>
+      <w:r>
+        <w:t>default b is 10</w:t>
+      </w:r>
+    </w:p>
+    <w:p>
+      <w:pPr>
+        <w:pStyle w:val="a5"/>
+        <w:numPr>
+          <w:ilvl w:val="0"/>
+          <w:numId w:val="1"/>
+        </w:numPr>
+      </w:pPr>
+      <w:r>
+        <w:t>pow -c &lt;float&gt; -gamma &lt;float&gt; -</w:t>
+      </w:r>
+      <w:proofErr w:type="spellStart"/>
+      <w:r>
+        <w:t>i</w:t>
+      </w:r>
+      <w:proofErr w:type="spellEnd"/>
+      <w:r>
+        <w:t xml:space="preserve"> &lt;file name&gt; -o &lt;file name&gt;</w:t>
+      </w:r>
+    </w:p>
+    <w:p>
+      <w:pPr>
+        <w:pStyle w:val="a5"/>
+        <w:numPr>
+          <w:ilvl w:val="1"/>
+          <w:numId w:val="1"/>
+        </w:numPr>
+      </w:pPr>
+      <w:r>
+        <w:t>default c is 1</w:t>
+      </w:r>
+    </w:p>
+    <w:p>
+      <w:pPr>
+        <w:pStyle w:val="a5"/>
+        <w:numPr>
+          <w:ilvl w:val="1"/>
+          <w:numId w:val="1"/>
+        </w:numPr>
+      </w:pPr>
+      <w:r>
+        <w:t>default gamma is 1</w:t>
+      </w:r>
+    </w:p>
+    <w:p>
+      <w:pPr>
+        <w:pStyle w:val="a5"/>
+        <w:numPr>
+          <w:ilvl w:val="0"/>
+          <w:numId w:val="1"/>
+        </w:numPr>
+      </w:pPr>
+      <w:proofErr w:type="spellStart"/>
+      <w:r>
+        <w:t>histeq</w:t>
+      </w:r>
+      <w:proofErr w:type="spellEnd"/>
+      <w:r>
+        <w:t xml:space="preserve"> </w:t>
+      </w:r>
+      <w:r>
+        <w:t>-</w:t>
+      </w:r>
+      <w:proofErr w:type="spellStart"/>
+      <w:r>
+        <w:t>i</w:t>
+      </w:r>
+      <w:proofErr w:type="spellEnd"/>
+      <w:r>
+        <w:t xml:space="preserve"> &lt;file name&gt;</w:t>
+      </w:r>
+      <w:r>
+        <w:t xml:space="preserve"> </w:t>
+      </w:r>
+      <w:r>
+        <w:t>-o &lt;file name&gt;</w:t>
+      </w:r>
+    </w:p>
+    <w:p>
+      <w:pPr>
+        <w:pStyle w:val="a5"/>
+        <w:numPr>
+          <w:ilvl w:val="0"/>
+          <w:numId w:val="1"/>
+        </w:numPr>
+      </w:pPr>
+      <w:proofErr w:type="spellStart"/>
+      <w:r>
+        <w:t>histmatch</w:t>
+      </w:r>
+      <w:proofErr w:type="spellEnd"/>
+      <w:r>
+        <w:t xml:space="preserve"> </w:t>
+      </w:r>
+      <w:r>
+        <w:t>-</w:t>
+      </w:r>
+      <w:proofErr w:type="spellStart"/>
+      <w:r>
+        <w:t>i</w:t>
+      </w:r>
+      <w:proofErr w:type="spellEnd"/>
+      <w:r>
+        <w:t xml:space="preserve"> &lt;file name&gt;</w:t>
+      </w:r>
+      <w:r>
+        <w:t xml:space="preserve"> -s &lt;file name&gt;</w:t>
+      </w:r>
+      <w:r>
+        <w:t xml:space="preserve"> -o &lt;file name&gt;</w:t>
+      </w:r>
+    </w:p>
+    <w:p>
+      <w:pPr>
+        <w:pStyle w:val="a5"/>
+        <w:numPr>
+          <w:ilvl w:val="1"/>
+          <w:numId w:val="1"/>
+        </w:numPr>
+      </w:pPr>
+      <w:r>
+        <w:t>s is target image</w:t>
+      </w:r>
       <w:bookmarkStart w:id="0" w:name="_GoBack"/>
       <w:bookmarkEnd w:id="0"/>
     </w:p>
     <w:p>
-      <w:r>
-        <w:t>Image will be loaded on OpenGL window after using command.</w:t>
-      </w:r>
-    </w:p>
-    <w:p>
-      <w:r>
-        <w:t>Commands</w:t>
-      </w:r>
-    </w:p>
-    <w:p>
       <w:pPr>
         <w:pStyle w:val="a5"/>
         <w:numPr>
@@ -34,18 +310,61 @@
         </w:numPr>
       </w:pPr>
       <w:r>
-        <w:t xml:space="preserve">add </w:t>
+        <w:t xml:space="preserve">resize </w:t>
       </w:r>
       <w:r>
         <w:t>-</w:t>
       </w:r>
+      <w:r>
+        <w:t>w &lt;</w:t>
+      </w:r>
+      <w:proofErr w:type="spellStart"/>
+      <w:r>
+        <w:t>int</w:t>
+      </w:r>
+      <w:proofErr w:type="spellEnd"/>
+      <w:r>
+        <w:t>&gt; -h &lt;</w:t>
+      </w:r>
+      <w:proofErr w:type="spellStart"/>
+      <w:r>
+        <w:t>int</w:t>
+      </w:r>
+      <w:proofErr w:type="spellEnd"/>
+      <w:r>
+        <w:t>&gt; -</w:t>
+      </w:r>
       <w:proofErr w:type="spellStart"/>
       <w:r>
         <w:t>i</w:t>
       </w:r>
       <w:proofErr w:type="spellEnd"/>
       <w:r>
-        <w:t xml:space="preserve"> &lt;file name&gt; &lt;file name&gt; -o &lt;file name&gt;</w:t>
+        <w:t xml:space="preserve"> &lt;file name&gt; -o &lt;file name&gt;</w:t>
+      </w:r>
+    </w:p>
+    <w:p>
+      <w:pPr>
+        <w:pStyle w:val="a5"/>
+        <w:numPr>
+          <w:ilvl w:val="1"/>
+          <w:numId w:val="1"/>
+        </w:numPr>
+      </w:pPr>
+      <w:r>
+        <w:t>default w is 255</w:t>
+      </w:r>
+    </w:p>
+    <w:p>
+      <w:pPr>
+        <w:pStyle w:val="a5"/>
+        <w:numPr>
+          <w:ilvl w:val="1"/>
+          <w:numId w:val="1"/>
+        </w:numPr>
+      </w:pPr>
+      <w:r>
+        <w:t>default h is 255</w:t>
       </w:r>
     </w:p>
     <w:p>
@@ -57,18 +376,7 @@
         </w:numPr>
       </w:pPr>
       <w:r>
-        <w:t xml:space="preserve">sub </w:t>
-      </w:r>
-      <w:r>
-        <w:t>-</w:t>
-      </w:r>
-      <w:proofErr w:type="spellStart"/>
-      <w:r>
-        <w:t>i</w:t>
-      </w:r>
-      <w:proofErr w:type="spellEnd"/>
-      <w:r>
-        <w:t xml:space="preserve"> &lt;file name&gt; &lt;file name&gt; -o &lt;file name&gt;</w:t>
+        <w:t>load &lt;file name&gt;</w:t>
       </w:r>
     </w:p>
     <w:p>
@@ -79,24 +387,8 @@
           <w:numId w:val="1"/>
         </w:numPr>
       </w:pPr>
-      <w:proofErr w:type="spellStart"/>
-      <w:r>
-        <w:t>mul</w:t>
-      </w:r>
-      <w:proofErr w:type="spellEnd"/>
-      <w:r>
-        <w:t xml:space="preserve"> </w:t>
-      </w:r>
-      <w:r>
-        <w:t>-</w:t>
-      </w:r>
-      <w:proofErr w:type="spellStart"/>
-      <w:r>
-        <w:t>i</w:t>
-      </w:r>
-      <w:proofErr w:type="spellEnd"/>
-      <w:r>
-        <w:t xml:space="preserve"> &lt;file name&gt; &lt;file name&gt; -o &lt;file name&gt;</w:t>
+      <w:r>
+        <w:t>save &lt;file name&gt;</w:t>
       </w:r>
     </w:p>
     <w:p>
@@ -107,234 +399,131 @@
           <w:numId w:val="1"/>
         </w:numPr>
       </w:pPr>
+      <w:r>
+        <w:t>end</w:t>
+      </w:r>
+    </w:p>
+    <w:p>
+      <w:r>
+        <w:t xml:space="preserve">default output is </w:t>
+      </w:r>
+      <w:proofErr w:type="spellStart"/>
+      <w:r>
+        <w:t>output.ppm</w:t>
+      </w:r>
+      <w:proofErr w:type="spellEnd"/>
+      <w:r>
+        <w:t>.</w:t>
+      </w:r>
+    </w:p>
+    <w:p>
+      <w:r>
+        <w:t>You can use “</w:t>
+      </w:r>
+      <w:proofErr w:type="spellStart"/>
+      <w:r>
+        <w:t>curr</w:t>
+      </w:r>
+      <w:proofErr w:type="spellEnd"/>
+      <w:r>
+        <w:t>” to input filename which will use currently loaded file</w:t>
+      </w:r>
+    </w:p>
+    <w:p>
+      <w:pPr>
+        <w:ind w:firstLine="800"/>
+      </w:pPr>
+      <w:r>
+        <w:t>ex)</w:t>
+      </w:r>
+    </w:p>
+    <w:p>
+      <w:pPr>
+        <w:pStyle w:val="a5"/>
+        <w:numPr>
+          <w:ilvl w:val="0"/>
+          <w:numId w:val="4"/>
+        </w:numPr>
+      </w:pPr>
+      <w:r>
+        <w:t>add –</w:t>
+      </w:r>
+      <w:proofErr w:type="spellStart"/>
+      <w:r>
+        <w:t>i</w:t>
+      </w:r>
+      <w:proofErr w:type="spellEnd"/>
+      <w:r>
+        <w:t xml:space="preserve"> </w:t>
+      </w:r>
+      <w:proofErr w:type="spellStart"/>
+      <w:r>
+        <w:t>curr</w:t>
+      </w:r>
+      <w:proofErr w:type="spellEnd"/>
+      <w:r>
+        <w:t xml:space="preserve"> </w:t>
+      </w:r>
+      <w:proofErr w:type="spellStart"/>
+      <w:r>
+        <w:t>curr</w:t>
+      </w:r>
+      <w:proofErr w:type="spellEnd"/>
+      <w:r>
+        <w:t xml:space="preserve"> </w:t>
+      </w:r>
+      <w:r>
+        <w:t xml:space="preserve">-o </w:t>
+      </w:r>
+      <w:proofErr w:type="spellStart"/>
+      <w:r>
+        <w:t>output.ppm</w:t>
+      </w:r>
+      <w:proofErr w:type="spellEnd"/>
+    </w:p>
+    <w:p>
+      <w:pPr>
+        <w:pStyle w:val="a5"/>
+        <w:numPr>
+          <w:ilvl w:val="0"/>
+          <w:numId w:val="4"/>
+        </w:numPr>
+      </w:pPr>
       <w:proofErr w:type="spellStart"/>
       <w:r>
         <w:t>inv</w:t>
       </w:r>
       <w:proofErr w:type="spellEnd"/>
       <w:r>
+        <w:t xml:space="preserve"> –</w:t>
+      </w:r>
+      <w:proofErr w:type="spellStart"/>
+      <w:r>
+        <w:t>i</w:t>
+      </w:r>
+      <w:proofErr w:type="spellEnd"/>
+      <w:r>
         <w:t xml:space="preserve"> </w:t>
       </w:r>
+      <w:proofErr w:type="spellStart"/>
+      <w:r>
+        <w:t>curr</w:t>
+      </w:r>
+      <w:proofErr w:type="spellEnd"/>
+      <w:r>
+        <w:t xml:space="preserve"> </w:t>
+      </w:r>
       <w:r>
         <w:t>-</w:t>
       </w:r>
-      <w:proofErr w:type="spellStart"/>
-      <w:r>
-        <w:t>i</w:t>
-      </w:r>
-      <w:proofErr w:type="spellEnd"/>
-      <w:r>
-        <w:t xml:space="preserve"> &lt;file name&gt; -o &lt;file name&gt;</w:t>
-      </w:r>
-    </w:p>
-    <w:p>
-      <w:pPr>
-        <w:pStyle w:val="a5"/>
-        <w:numPr>
-          <w:ilvl w:val="0"/>
-          <w:numId w:val="1"/>
-        </w:numPr>
-      </w:pPr>
-      <w:r>
-        <w:t xml:space="preserve">log </w:t>
-      </w:r>
-      <w:r>
-        <w:t>-c</w:t>
-      </w:r>
-      <w:r>
-        <w:t xml:space="preserve"> &lt;float&gt; -b &lt;float&gt; -</w:t>
-      </w:r>
-      <w:proofErr w:type="spellStart"/>
-      <w:r>
-        <w:t>i</w:t>
-      </w:r>
-      <w:proofErr w:type="spellEnd"/>
-      <w:r>
-        <w:t xml:space="preserve"> &lt;file name&gt; -o &lt;file name&gt;</w:t>
-      </w:r>
-    </w:p>
-    <w:p>
-      <w:pPr>
-        <w:pStyle w:val="a5"/>
-        <w:numPr>
-          <w:ilvl w:val="1"/>
-          <w:numId w:val="1"/>
-        </w:numPr>
-      </w:pPr>
-      <w:r>
-        <w:t>default c is 1</w:t>
-      </w:r>
-    </w:p>
-    <w:p>
-      <w:pPr>
-        <w:pStyle w:val="a5"/>
-        <w:numPr>
-          <w:ilvl w:val="1"/>
-          <w:numId w:val="1"/>
-        </w:numPr>
-      </w:pPr>
-      <w:r>
-        <w:t>default b is 10</w:t>
-      </w:r>
-    </w:p>
-    <w:p>
-      <w:pPr>
-        <w:pStyle w:val="a5"/>
-        <w:numPr>
-          <w:ilvl w:val="0"/>
-          <w:numId w:val="1"/>
-        </w:numPr>
-      </w:pPr>
-      <w:r>
-        <w:t>pow -c &lt;float&gt; -gamma &lt;float&gt; -</w:t>
-      </w:r>
-      <w:proofErr w:type="spellStart"/>
-      <w:r>
-        <w:t>i</w:t>
-      </w:r>
-      <w:proofErr w:type="spellEnd"/>
-      <w:r>
-        <w:t xml:space="preserve"> &lt;file name&gt; -o &lt;file name&gt;</w:t>
-      </w:r>
-    </w:p>
-    <w:p>
-      <w:pPr>
-        <w:pStyle w:val="a5"/>
-        <w:numPr>
-          <w:ilvl w:val="1"/>
-          <w:numId w:val="1"/>
-        </w:numPr>
-      </w:pPr>
-      <w:r>
-        <w:t>default c is 1</w:t>
-      </w:r>
-    </w:p>
-    <w:p>
-      <w:pPr>
-        <w:pStyle w:val="a5"/>
-        <w:numPr>
-          <w:ilvl w:val="1"/>
-          <w:numId w:val="1"/>
-        </w:numPr>
-      </w:pPr>
-      <w:r>
-        <w:t>default gamma is 1</w:t>
-      </w:r>
-    </w:p>
-    <w:p>
-      <w:pPr>
-        <w:pStyle w:val="a5"/>
-        <w:numPr>
-          <w:ilvl w:val="0"/>
-          <w:numId w:val="1"/>
-        </w:numPr>
-      </w:pPr>
-      <w:r>
-        <w:t xml:space="preserve">resize </w:t>
-      </w:r>
-      <w:r>
-        <w:t>-</w:t>
-      </w:r>
-      <w:r>
-        <w:t>w &lt;</w:t>
-      </w:r>
-      <w:proofErr w:type="spellStart"/>
-      <w:r>
-        <w:t>int</w:t>
-      </w:r>
-      <w:proofErr w:type="spellEnd"/>
-      <w:r>
-        <w:t>&gt; -h &lt;</w:t>
-      </w:r>
-      <w:proofErr w:type="spellStart"/>
-      <w:r>
-        <w:t>int</w:t>
-      </w:r>
-      <w:proofErr w:type="spellEnd"/>
-      <w:r>
-        <w:t>&gt; -</w:t>
-      </w:r>
-      <w:proofErr w:type="spellStart"/>
-      <w:r>
-        <w:t>i</w:t>
-      </w:r>
-      <w:proofErr w:type="spellEnd"/>
-      <w:r>
-        <w:t xml:space="preserve"> &lt;file name&gt; -o &lt;file name&gt;</w:t>
-      </w:r>
-    </w:p>
-    <w:p>
-      <w:pPr>
-        <w:pStyle w:val="a5"/>
-        <w:numPr>
-          <w:ilvl w:val="1"/>
-          <w:numId w:val="1"/>
-        </w:numPr>
-      </w:pPr>
-      <w:r>
-        <w:t>default w is 255</w:t>
-      </w:r>
-    </w:p>
-    <w:p>
-      <w:pPr>
-        <w:pStyle w:val="a5"/>
-        <w:numPr>
-          <w:ilvl w:val="1"/>
-          <w:numId w:val="1"/>
-        </w:numPr>
-      </w:pPr>
-      <w:r>
-        <w:t>default h is 255</w:t>
-      </w:r>
-    </w:p>
-    <w:p>
-      <w:pPr>
-        <w:pStyle w:val="a5"/>
-        <w:numPr>
-          <w:ilvl w:val="0"/>
-          <w:numId w:val="1"/>
-        </w:numPr>
-      </w:pPr>
-      <w:r>
-        <w:t>load &lt;file name&gt;</w:t>
-      </w:r>
-    </w:p>
-    <w:p>
-      <w:pPr>
-        <w:pStyle w:val="a5"/>
-        <w:numPr>
-          <w:ilvl w:val="0"/>
-          <w:numId w:val="1"/>
-        </w:numPr>
-      </w:pPr>
-      <w:r>
-        <w:t>save &lt;file name&gt;</w:t>
-      </w:r>
-    </w:p>
-    <w:p>
-      <w:pPr>
-        <w:pStyle w:val="a5"/>
-        <w:numPr>
-          <w:ilvl w:val="0"/>
-          <w:numId w:val="1"/>
-        </w:numPr>
-      </w:pPr>
-      <w:r>
-        <w:t>end</w:t>
-      </w:r>
-    </w:p>
-    <w:p>
-      <w:r>
-        <w:t xml:space="preserve">default output is </w:t>
+      <w:r>
+        <w:t xml:space="preserve">o </w:t>
       </w:r>
       <w:proofErr w:type="spellStart"/>
       <w:r>
         <w:t>output.ppm</w:t>
       </w:r>
       <w:proofErr w:type="spellEnd"/>
-      <w:r>
-        <w:t>.</w:t>
-      </w:r>
     </w:p>
     <w:p>
       <w:r>
@@ -369,6 +558,7 @@
     </w:p>
     <w:p>
       <w:r>
+        <w:lastRenderedPageBreak/>
         <w:t>Extra-credit?</w:t>
       </w:r>
     </w:p>
@@ -474,6 +664,232 @@
 <file path=word/numbering.xml><?xml version="1.0" encoding="utf-8"?>
 <w:numbering xmlns:wpc="http://schemas.microsoft.com/office/word/2010/wordprocessingCanvas" xmlns:cx="http://schemas.microsoft.com/office/drawing/2014/chartex" xmlns:mc="http://schemas.openxmlformats.org/markup-compatibility/2006" xmlns:o="urn:schemas-microsoft-com:office:office" xmlns:r="http://schemas.openxmlformats.org/officeDocument/2006/relationships" xmlns:m="http://schemas.openxmlformats.org/officeDocument/2006/math" xmlns:v="urn:schemas-microsoft-com:vml" xmlns:wp14="http://schemas.microsoft.com/office/word/2010/wordprocessingDrawing" xmlns:wp="http://schemas.openxmlformats.org/drawingml/2006/wordprocessingDrawing" xmlns:w10="urn:schemas-microsoft-com:office:word" xmlns:w="http://schemas.openxmlformats.org/wordprocessingml/2006/main" xmlns:w14="http://schemas.microsoft.com/office/word/2010/wordml" xmlns:w15="http://schemas.microsoft.com/office/word/2012/wordml" xmlns:w16se="http://schemas.microsoft.com/office/word/2015/wordml/symex" xmlns:wpg="http://schemas.microsoft.com/office/word/2010/wordprocessingGroup" xmlns:wpi="http://schemas.microsoft.com/office/word/2010/wordprocessingInk" xmlns:wne="http://schemas.microsoft.com/office/word/2006/wordml" xmlns:wps="http://schemas.microsoft.com/office/word/2010/wordprocessingShape" mc:Ignorable="w14 w15 w16se wp14">
   <w:abstractNum w:abstractNumId="0" w15:restartNumberingAfterBreak="0">
+    <w:nsid w:val="2EC74EF7"/>
+    <w:multiLevelType w:val="hybridMultilevel"/>
+    <w:tmpl w:val="3984F624"/>
+    <w:lvl w:ilvl="0" w:tplc="04090001">
+      <w:start w:val="1"/>
+      <w:numFmt w:val="bullet"/>
+      <w:lvlText w:val=""/>
+      <w:lvlJc w:val="left"/>
+      <w:pPr>
+        <w:ind w:left="2240" w:hanging="360"/>
+      </w:pPr>
+      <w:rPr>
+        <w:rFonts w:ascii="Symbol" w:hAnsi="Symbol" w:hint="default"/>
+      </w:rPr>
+    </w:lvl>
+    <w:lvl w:ilvl="1" w:tplc="04090003" w:tentative="1">
+      <w:start w:val="1"/>
+      <w:numFmt w:val="bullet"/>
+      <w:lvlText w:val="o"/>
+      <w:lvlJc w:val="left"/>
+      <w:pPr>
+        <w:ind w:left="2960" w:hanging="360"/>
+      </w:pPr>
+      <w:rPr>
+        <w:rFonts w:ascii="Courier New" w:hAnsi="Courier New" w:cs="Courier New" w:hint="default"/>
+      </w:rPr>
+    </w:lvl>
+    <w:lvl w:ilvl="2" w:tplc="04090005" w:tentative="1">
+      <w:start w:val="1"/>
+      <w:numFmt w:val="bullet"/>
+      <w:lvlText w:val=""/>
+      <w:lvlJc w:val="left"/>
+      <w:pPr>
+        <w:ind w:left="3680" w:hanging="360"/>
+      </w:pPr>
+      <w:rPr>
+        <w:rFonts w:ascii="Wingdings" w:hAnsi="Wingdings" w:hint="default"/>
+      </w:rPr>
+    </w:lvl>
+    <w:lvl w:ilvl="3" w:tplc="04090001" w:tentative="1">
+      <w:start w:val="1"/>
+      <w:numFmt w:val="bullet"/>
+      <w:lvlText w:val=""/>
+      <w:lvlJc w:val="left"/>
+      <w:pPr>
+        <w:ind w:left="4400" w:hanging="360"/>
+      </w:pPr>
+      <w:rPr>
+        <w:rFonts w:ascii="Symbol" w:hAnsi="Symbol" w:hint="default"/>
+      </w:rPr>
+    </w:lvl>
+    <w:lvl w:ilvl="4" w:tplc="04090003" w:tentative="1">
+      <w:start w:val="1"/>
+      <w:numFmt w:val="bullet"/>
+      <w:lvlText w:val="o"/>
+      <w:lvlJc w:val="left"/>
+      <w:pPr>
+        <w:ind w:left="5120" w:hanging="360"/>
+      </w:pPr>
+      <w:rPr>
+        <w:rFonts w:ascii="Courier New" w:hAnsi="Courier New" w:cs="Courier New" w:hint="default"/>
+      </w:rPr>
+    </w:lvl>
+    <w:lvl w:ilvl="5" w:tplc="04090005" w:tentative="1">
+      <w:start w:val="1"/>
+      <w:numFmt w:val="bullet"/>
+      <w:lvlText w:val=""/>
+      <w:lvlJc w:val="left"/>
+      <w:pPr>
+        <w:ind w:left="5840" w:hanging="360"/>
+      </w:pPr>
+      <w:rPr>
+        <w:rFonts w:ascii="Wingdings" w:hAnsi="Wingdings" w:hint="default"/>
+      </w:rPr>
+    </w:lvl>
+    <w:lvl w:ilvl="6" w:tplc="04090001" w:tentative="1">
+      <w:start w:val="1"/>
+      <w:numFmt w:val="bullet"/>
+      <w:lvlText w:val=""/>
+      <w:lvlJc w:val="left"/>
+      <w:pPr>
+        <w:ind w:left="6560" w:hanging="360"/>
+      </w:pPr>
+      <w:rPr>
+        <w:rFonts w:ascii="Symbol" w:hAnsi="Symbol" w:hint="default"/>
+      </w:rPr>
+    </w:lvl>
+    <w:lvl w:ilvl="7" w:tplc="04090003" w:tentative="1">
+      <w:start w:val="1"/>
+      <w:numFmt w:val="bullet"/>
+      <w:lvlText w:val="o"/>
+      <w:lvlJc w:val="left"/>
+      <w:pPr>
+        <w:ind w:left="7280" w:hanging="360"/>
+      </w:pPr>
+      <w:rPr>
+        <w:rFonts w:ascii="Courier New" w:hAnsi="Courier New" w:cs="Courier New" w:hint="default"/>
+      </w:rPr>
+    </w:lvl>
+    <w:lvl w:ilvl="8" w:tplc="04090005" w:tentative="1">
+      <w:start w:val="1"/>
+      <w:numFmt w:val="bullet"/>
+      <w:lvlText w:val=""/>
+      <w:lvlJc w:val="left"/>
+      <w:pPr>
+        <w:ind w:left="8000" w:hanging="360"/>
+      </w:pPr>
+      <w:rPr>
+        <w:rFonts w:ascii="Wingdings" w:hAnsi="Wingdings" w:hint="default"/>
+      </w:rPr>
+    </w:lvl>
+  </w:abstractNum>
+  <w:abstractNum w:abstractNumId="1" w15:restartNumberingAfterBreak="0">
+    <w:nsid w:val="30C41B8A"/>
+    <w:multiLevelType w:val="hybridMultilevel"/>
+    <w:tmpl w:val="8A58EE28"/>
+    <w:lvl w:ilvl="0" w:tplc="04090001">
+      <w:start w:val="1"/>
+      <w:numFmt w:val="bullet"/>
+      <w:lvlText w:val=""/>
+      <w:lvlJc w:val="left"/>
+      <w:pPr>
+        <w:ind w:left="1520" w:hanging="360"/>
+      </w:pPr>
+      <w:rPr>
+        <w:rFonts w:ascii="Symbol" w:hAnsi="Symbol" w:hint="default"/>
+      </w:rPr>
+    </w:lvl>
+    <w:lvl w:ilvl="1" w:tplc="04090003" w:tentative="1">
+      <w:start w:val="1"/>
+      <w:numFmt w:val="bullet"/>
+      <w:lvlText w:val="o"/>
+      <w:lvlJc w:val="left"/>
+      <w:pPr>
+        <w:ind w:left="2240" w:hanging="360"/>
+      </w:pPr>
+      <w:rPr>
+        <w:rFonts w:ascii="Courier New" w:hAnsi="Courier New" w:cs="Courier New" w:hint="default"/>
+      </w:rPr>
+    </w:lvl>
+    <w:lvl w:ilvl="2" w:tplc="04090005" w:tentative="1">
+      <w:start w:val="1"/>
+      <w:numFmt w:val="bullet"/>
+      <w:lvlText w:val=""/>
+      <w:lvlJc w:val="left"/>
+      <w:pPr>
+        <w:ind w:left="2960" w:hanging="360"/>
+      </w:pPr>
+      <w:rPr>
+        <w:rFonts w:ascii="Wingdings" w:hAnsi="Wingdings" w:hint="default"/>
+      </w:rPr>
+    </w:lvl>
+    <w:lvl w:ilvl="3" w:tplc="04090001" w:tentative="1">
+      <w:start w:val="1"/>
+      <w:numFmt w:val="bullet"/>
+      <w:lvlText w:val=""/>
+      <w:lvlJc w:val="left"/>
+      <w:pPr>
+        <w:ind w:left="3680" w:hanging="360"/>
+      </w:pPr>
+      <w:rPr>
+        <w:rFonts w:ascii="Symbol" w:hAnsi="Symbol" w:hint="default"/>
+      </w:rPr>
+    </w:lvl>
+    <w:lvl w:ilvl="4" w:tplc="04090003" w:tentative="1">
+      <w:start w:val="1"/>
+      <w:numFmt w:val="bullet"/>
+      <w:lvlText w:val="o"/>
+      <w:lvlJc w:val="left"/>
+      <w:pPr>
+        <w:ind w:left="4400" w:hanging="360"/>
+      </w:pPr>
+      <w:rPr>
+        <w:rFonts w:ascii="Courier New" w:hAnsi="Courier New" w:cs="Courier New" w:hint="default"/>
+      </w:rPr>
+    </w:lvl>
+    <w:lvl w:ilvl="5" w:tplc="04090005" w:tentative="1">
+      <w:start w:val="1"/>
+      <w:numFmt w:val="bullet"/>
+      <w:lvlText w:val=""/>
+      <w:lvlJc w:val="left"/>
+      <w:pPr>
+        <w:ind w:left="5120" w:hanging="360"/>
+      </w:pPr>
+      <w:rPr>
+        <w:rFonts w:ascii="Wingdings" w:hAnsi="Wingdings" w:hint="default"/>
+      </w:rPr>
+    </w:lvl>
+    <w:lvl w:ilvl="6" w:tplc="04090001" w:tentative="1">
+      <w:start w:val="1"/>
+      <w:numFmt w:val="bullet"/>
+      <w:lvlText w:val=""/>
+      <w:lvlJc w:val="left"/>
+      <w:pPr>
+        <w:ind w:left="5840" w:hanging="360"/>
+      </w:pPr>
+      <w:rPr>
+        <w:rFonts w:ascii="Symbol" w:hAnsi="Symbol" w:hint="default"/>
+      </w:rPr>
+    </w:lvl>
+    <w:lvl w:ilvl="7" w:tplc="04090003" w:tentative="1">
+      <w:start w:val="1"/>
+      <w:numFmt w:val="bullet"/>
+      <w:lvlText w:val="o"/>
+      <w:lvlJc w:val="left"/>
+      <w:pPr>
+        <w:ind w:left="6560" w:hanging="360"/>
+      </w:pPr>
+      <w:rPr>
+        <w:rFonts w:ascii="Courier New" w:hAnsi="Courier New" w:cs="Courier New" w:hint="default"/>
+      </w:rPr>
+    </w:lvl>
+    <w:lvl w:ilvl="8" w:tplc="04090005" w:tentative="1">
+      <w:start w:val="1"/>
+      <w:numFmt w:val="bullet"/>
+      <w:lvlText w:val=""/>
+      <w:lvlJc w:val="left"/>
+      <w:pPr>
+        <w:ind w:left="7280" w:hanging="360"/>
+      </w:pPr>
+      <w:rPr>
+        <w:rFonts w:ascii="Wingdings" w:hAnsi="Wingdings" w:hint="default"/>
+      </w:rPr>
+    </w:lvl>
+  </w:abstractNum>
+  <w:abstractNum w:abstractNumId="2" w15:restartNumberingAfterBreak="0">
     <w:nsid w:val="3D8D1496"/>
     <w:multiLevelType w:val="hybridMultilevel"/>
     <w:tmpl w:val="DADA8386"/>
@@ -586,8 +1002,130 @@
       </w:rPr>
     </w:lvl>
   </w:abstractNum>
+  <w:abstractNum w:abstractNumId="3" w15:restartNumberingAfterBreak="0">
+    <w:nsid w:val="63E22728"/>
+    <w:multiLevelType w:val="hybridMultilevel"/>
+    <w:tmpl w:val="A9BE7EC0"/>
+    <w:lvl w:ilvl="0" w:tplc="04090001">
+      <w:start w:val="1"/>
+      <w:numFmt w:val="bullet"/>
+      <w:lvlText w:val=""/>
+      <w:lvlJc w:val="left"/>
+      <w:pPr>
+        <w:ind w:left="1520" w:hanging="360"/>
+      </w:pPr>
+      <w:rPr>
+        <w:rFonts w:ascii="Symbol" w:hAnsi="Symbol" w:hint="default"/>
+      </w:rPr>
+    </w:lvl>
+    <w:lvl w:ilvl="1" w:tplc="04090003" w:tentative="1">
+      <w:start w:val="1"/>
+      <w:numFmt w:val="bullet"/>
+      <w:lvlText w:val="o"/>
+      <w:lvlJc w:val="left"/>
+      <w:pPr>
+        <w:ind w:left="2240" w:hanging="360"/>
+      </w:pPr>
+      <w:rPr>
+        <w:rFonts w:ascii="Courier New" w:hAnsi="Courier New" w:cs="Courier New" w:hint="default"/>
+      </w:rPr>
+    </w:lvl>
+    <w:lvl w:ilvl="2" w:tplc="04090005" w:tentative="1">
+      <w:start w:val="1"/>
+      <w:numFmt w:val="bullet"/>
+      <w:lvlText w:val=""/>
+      <w:lvlJc w:val="left"/>
+      <w:pPr>
+        <w:ind w:left="2960" w:hanging="360"/>
+      </w:pPr>
+      <w:rPr>
+        <w:rFonts w:ascii="Wingdings" w:hAnsi="Wingdings" w:hint="default"/>
+      </w:rPr>
+    </w:lvl>
+    <w:lvl w:ilvl="3" w:tplc="04090001" w:tentative="1">
+      <w:start w:val="1"/>
+      <w:numFmt w:val="bullet"/>
+      <w:lvlText w:val=""/>
+      <w:lvlJc w:val="left"/>
+      <w:pPr>
+        <w:ind w:left="3680" w:hanging="360"/>
+      </w:pPr>
+      <w:rPr>
+        <w:rFonts w:ascii="Symbol" w:hAnsi="Symbol" w:hint="default"/>
+      </w:rPr>
+    </w:lvl>
+    <w:lvl w:ilvl="4" w:tplc="04090003" w:tentative="1">
+      <w:start w:val="1"/>
+      <w:numFmt w:val="bullet"/>
+      <w:lvlText w:val="o"/>
+      <w:lvlJc w:val="left"/>
+      <w:pPr>
+        <w:ind w:left="4400" w:hanging="360"/>
+      </w:pPr>
+      <w:rPr>
+        <w:rFonts w:ascii="Courier New" w:hAnsi="Courier New" w:cs="Courier New" w:hint="default"/>
+      </w:rPr>
+    </w:lvl>
+    <w:lvl w:ilvl="5" w:tplc="04090005" w:tentative="1">
+      <w:start w:val="1"/>
+      <w:numFmt w:val="bullet"/>
+      <w:lvlText w:val=""/>
+      <w:lvlJc w:val="left"/>
+      <w:pPr>
+        <w:ind w:left="5120" w:hanging="360"/>
+      </w:pPr>
+      <w:rPr>
+        <w:rFonts w:ascii="Wingdings" w:hAnsi="Wingdings" w:hint="default"/>
+      </w:rPr>
+    </w:lvl>
+    <w:lvl w:ilvl="6" w:tplc="04090001" w:tentative="1">
+      <w:start w:val="1"/>
+      <w:numFmt w:val="bullet"/>
+      <w:lvlText w:val=""/>
+      <w:lvlJc w:val="left"/>
+      <w:pPr>
+        <w:ind w:left="5840" w:hanging="360"/>
+      </w:pPr>
+      <w:rPr>
+        <w:rFonts w:ascii="Symbol" w:hAnsi="Symbol" w:hint="default"/>
+      </w:rPr>
+    </w:lvl>
+    <w:lvl w:ilvl="7" w:tplc="04090003" w:tentative="1">
+      <w:start w:val="1"/>
+      <w:numFmt w:val="bullet"/>
+      <w:lvlText w:val="o"/>
+      <w:lvlJc w:val="left"/>
+      <w:pPr>
+        <w:ind w:left="6560" w:hanging="360"/>
+      </w:pPr>
+      <w:rPr>
+        <w:rFonts w:ascii="Courier New" w:hAnsi="Courier New" w:cs="Courier New" w:hint="default"/>
+      </w:rPr>
+    </w:lvl>
+    <w:lvl w:ilvl="8" w:tplc="04090005" w:tentative="1">
+      <w:start w:val="1"/>
+      <w:numFmt w:val="bullet"/>
+      <w:lvlText w:val=""/>
+      <w:lvlJc w:val="left"/>
+      <w:pPr>
+        <w:ind w:left="7280" w:hanging="360"/>
+      </w:pPr>
+      <w:rPr>
+        <w:rFonts w:ascii="Wingdings" w:hAnsi="Wingdings" w:hint="default"/>
+      </w:rPr>
+    </w:lvl>
+  </w:abstractNum>
   <w:num w:numId="1">
+    <w:abstractNumId w:val="2"/>
+  </w:num>
+  <w:num w:numId="2">
+    <w:abstractNumId w:val="1"/>
+  </w:num>
+  <w:num w:numId="3">
     <w:abstractNumId w:val="0"/>
+  </w:num>
+  <w:num w:numId="4">
+    <w:abstractNumId w:val="3"/>
   </w:num>
 </w:numbering>
 </file>

</xml_diff>